<commit_message>
update reports of labs 1, 2, 3
</commit_message>
<xml_diff>
--- a/lab1/Звіт.docx
+++ b/lab1/Звіт.docx
@@ -465,8 +465,6 @@
         </w:rPr>
         <w:t>:</w:t>
       </w:r>
-      <w:bookmarkStart w:id="0" w:name="_GoBack"/>
-      <w:bookmarkEnd w:id="0"/>
     </w:p>
     <w:p>
       <w:pPr>
@@ -573,9 +571,13 @@
         <w:t xml:space="preserve">  </w:t>
       </w:r>
       <w:r>
+        <w:rPr>
+          <w:noProof/>
+          <w:lang w:eastAsia="uk-UA"/>
+        </w:rPr>
         <w:drawing>
           <wp:inline distT="0" distB="0" distL="0" distR="0" wp14:anchorId="16C0A5A4" wp14:editId="316FEBAF">
-            <wp:extent cx="6020322" cy="3817951"/>
+            <wp:extent cx="5257800" cy="3334377"/>
             <wp:effectExtent l="0" t="0" r="0" b="0"/>
             <wp:docPr id="1" name="Рисунок 1"/>
             <wp:cNvGraphicFramePr>
@@ -597,7 +599,7 @@
                   <pic:spPr>
                     <a:xfrm>
                       <a:off x="0" y="0"/>
-                      <a:ext cx="6020322" cy="3817951"/>
+                      <a:ext cx="5264984" cy="3338933"/>
                     </a:xfrm>
                     <a:prstGeom prst="rect">
                       <a:avLst/>
@@ -667,15 +669,758 @@
           <w:rFonts w:ascii="Times New Roman" w:hAnsi="Times New Roman"/>
           <w:sz w:val="28"/>
         </w:rPr>
-        <w:t>-сторінку, яка відповідає вимогам завдання.</w:t>
-      </w:r>
-      <w:r>
-        <w:rPr>
-          <w:rFonts w:ascii="Times New Roman" w:hAnsi="Times New Roman"/>
-          <w:sz w:val="28"/>
-        </w:rPr>
-        <w:t xml:space="preserve"> Ніяких складнощів не виникало.</w:t>
-      </w:r>
+        <w:t xml:space="preserve">-сторінку, </w:t>
+      </w:r>
+      <w:r>
+        <w:rPr>
+          <w:rFonts w:ascii="Times New Roman" w:hAnsi="Times New Roman"/>
+          <w:sz w:val="28"/>
+        </w:rPr>
+        <w:t>яка відповідає вимогам завдання:</w:t>
+      </w:r>
+    </w:p>
+    <w:p>
+      <w:pPr>
+        <w:pStyle w:val="a3"/>
+        <w:numPr>
+          <w:ilvl w:val="1"/>
+          <w:numId w:val="3"/>
+        </w:numPr>
+        <w:rPr>
+          <w:rFonts w:ascii="Times New Roman" w:hAnsi="Times New Roman"/>
+          <w:sz w:val="28"/>
+        </w:rPr>
+      </w:pPr>
+      <w:r>
+        <w:rPr>
+          <w:rFonts w:ascii="Times New Roman" w:hAnsi="Times New Roman"/>
+          <w:sz w:val="28"/>
+        </w:rPr>
+        <w:t xml:space="preserve">для ПІБ був використаний тег </w:t>
+      </w:r>
+      <w:r>
+        <w:rPr>
+          <w:rFonts w:ascii="Times New Roman" w:hAnsi="Times New Roman"/>
+          <w:sz w:val="28"/>
+          <w:lang w:val="en-US"/>
+        </w:rPr>
+        <w:t>h</w:t>
+      </w:r>
+      <w:r>
+        <w:rPr>
+          <w:rFonts w:ascii="Times New Roman" w:hAnsi="Times New Roman"/>
+          <w:sz w:val="28"/>
+          <w:lang w:val="ru-RU"/>
+        </w:rPr>
+        <w:t>2, як вказано в завданні;</w:t>
+      </w:r>
+    </w:p>
+    <w:p>
+      <w:pPr>
+        <w:pStyle w:val="a3"/>
+        <w:numPr>
+          <w:ilvl w:val="1"/>
+          <w:numId w:val="3"/>
+        </w:numPr>
+        <w:rPr>
+          <w:rFonts w:ascii="Times New Roman" w:hAnsi="Times New Roman"/>
+          <w:sz w:val="28"/>
+        </w:rPr>
+      </w:pPr>
+      <w:r>
+        <w:rPr>
+          <w:rFonts w:ascii="Times New Roman" w:hAnsi="Times New Roman"/>
+          <w:sz w:val="28"/>
+          <w:lang w:val="ru-RU"/>
+        </w:rPr>
+        <w:t xml:space="preserve">для наступних 2-х абзаців – тег </w:t>
+      </w:r>
+      <w:r>
+        <w:rPr>
+          <w:rFonts w:ascii="Times New Roman" w:hAnsi="Times New Roman"/>
+          <w:sz w:val="28"/>
+          <w:lang w:val="en-US"/>
+        </w:rPr>
+        <w:t>p</w:t>
+      </w:r>
+      <w:r>
+        <w:rPr>
+          <w:rFonts w:ascii="Times New Roman" w:hAnsi="Times New Roman"/>
+          <w:sz w:val="28"/>
+          <w:lang w:val="ru-RU"/>
+        </w:rPr>
+        <w:t xml:space="preserve"> </w:t>
+      </w:r>
+      <w:r>
+        <w:rPr>
+          <w:rFonts w:ascii="Times New Roman" w:hAnsi="Times New Roman"/>
+          <w:sz w:val="28"/>
+        </w:rPr>
+        <w:t xml:space="preserve">в комбінації з тегом </w:t>
+      </w:r>
+      <w:r>
+        <w:rPr>
+          <w:rFonts w:ascii="Times New Roman" w:hAnsi="Times New Roman"/>
+          <w:sz w:val="28"/>
+          <w:lang w:val="en-US"/>
+        </w:rPr>
+        <w:t>br</w:t>
+      </w:r>
+      <w:r>
+        <w:rPr>
+          <w:rFonts w:ascii="Times New Roman" w:hAnsi="Times New Roman"/>
+          <w:sz w:val="28"/>
+        </w:rPr>
+        <w:t xml:space="preserve">, щоб перенести текст на новий рядок і його було зручніше читати. Замість </w:t>
+      </w:r>
+      <w:r>
+        <w:rPr>
+          <w:rFonts w:ascii="Times New Roman" w:hAnsi="Times New Roman"/>
+          <w:sz w:val="28"/>
+          <w:lang w:val="en-US"/>
+        </w:rPr>
+        <w:t>p</w:t>
+      </w:r>
+      <w:r>
+        <w:rPr>
+          <w:rFonts w:ascii="Times New Roman" w:hAnsi="Times New Roman"/>
+          <w:sz w:val="28"/>
+        </w:rPr>
+        <w:t xml:space="preserve"> </w:t>
+      </w:r>
+      <w:r>
+        <w:rPr>
+          <w:rFonts w:ascii="Times New Roman" w:hAnsi="Times New Roman"/>
+          <w:sz w:val="28"/>
+        </w:rPr>
+        <w:t xml:space="preserve">також можна було використати інший блочний елемент </w:t>
+      </w:r>
+      <w:r>
+        <w:rPr>
+          <w:rFonts w:ascii="Times New Roman" w:hAnsi="Times New Roman"/>
+          <w:sz w:val="28"/>
+          <w:lang w:val="en-US"/>
+        </w:rPr>
+        <w:t>div</w:t>
+      </w:r>
+      <w:r>
+        <w:rPr>
+          <w:rFonts w:ascii="Times New Roman" w:hAnsi="Times New Roman"/>
+          <w:sz w:val="28"/>
+        </w:rPr>
+        <w:t xml:space="preserve">, але саме для тексту </w:t>
+      </w:r>
+      <w:r>
+        <w:rPr>
+          <w:rFonts w:ascii="Times New Roman" w:hAnsi="Times New Roman"/>
+          <w:sz w:val="28"/>
+          <w:lang w:val="en-US"/>
+        </w:rPr>
+        <w:t>p</w:t>
+      </w:r>
+      <w:r>
+        <w:rPr>
+          <w:rFonts w:ascii="Times New Roman" w:hAnsi="Times New Roman"/>
+          <w:sz w:val="28"/>
+        </w:rPr>
+        <w:t xml:space="preserve"> більш підходить, бо</w:t>
+      </w:r>
+      <w:r>
+        <w:rPr>
+          <w:rFonts w:ascii="Times New Roman" w:hAnsi="Times New Roman"/>
+          <w:sz w:val="28"/>
+        </w:rPr>
+        <w:t xml:space="preserve"> </w:t>
+      </w:r>
+      <w:r>
+        <w:rPr>
+          <w:rFonts w:ascii="Times New Roman" w:hAnsi="Times New Roman"/>
+          <w:sz w:val="28"/>
+        </w:rPr>
+        <w:t xml:space="preserve">за замовчуванням має margin-top i margin-bottom, які роблять відступи між абзацами. Використовуючи </w:t>
+      </w:r>
+      <w:r>
+        <w:rPr>
+          <w:rFonts w:ascii="Times New Roman" w:hAnsi="Times New Roman"/>
+          <w:sz w:val="28"/>
+          <w:lang w:val="en-US"/>
+        </w:rPr>
+        <w:t>div</w:t>
+      </w:r>
+      <w:r>
+        <w:rPr>
+          <w:rFonts w:ascii="Times New Roman" w:hAnsi="Times New Roman"/>
+          <w:sz w:val="28"/>
+        </w:rPr>
+        <w:t>, ці відступи треба було задавати самостійно;</w:t>
+      </w:r>
+    </w:p>
+    <w:p>
+      <w:pPr>
+        <w:pStyle w:val="a3"/>
+        <w:numPr>
+          <w:ilvl w:val="1"/>
+          <w:numId w:val="3"/>
+        </w:numPr>
+        <w:rPr>
+          <w:rFonts w:ascii="Times New Roman" w:hAnsi="Times New Roman"/>
+          <w:sz w:val="28"/>
+        </w:rPr>
+      </w:pPr>
+      <w:r>
+        <w:rPr>
+          <w:rFonts w:ascii="Times New Roman" w:hAnsi="Times New Roman"/>
+          <w:sz w:val="28"/>
+        </w:rPr>
+        <w:t xml:space="preserve">для обох списків були використані </w:t>
+      </w:r>
+      <w:r>
+        <w:rPr>
+          <w:rFonts w:ascii="Times New Roman" w:hAnsi="Times New Roman"/>
+          <w:sz w:val="28"/>
+          <w:lang w:val="en-US"/>
+        </w:rPr>
+        <w:t>ul</w:t>
+      </w:r>
+      <w:r>
+        <w:rPr>
+          <w:rFonts w:ascii="Times New Roman" w:hAnsi="Times New Roman"/>
+          <w:sz w:val="28"/>
+          <w:lang w:val="ru-RU"/>
+        </w:rPr>
+        <w:t xml:space="preserve"> </w:t>
+      </w:r>
+      <w:r>
+        <w:rPr>
+          <w:rFonts w:ascii="Times New Roman" w:hAnsi="Times New Roman"/>
+          <w:sz w:val="28"/>
+        </w:rPr>
+        <w:t xml:space="preserve">і </w:t>
+      </w:r>
+      <w:r>
+        <w:rPr>
+          <w:rFonts w:ascii="Times New Roman" w:hAnsi="Times New Roman"/>
+          <w:sz w:val="28"/>
+          <w:lang w:val="en-US"/>
+        </w:rPr>
+        <w:t>ol</w:t>
+      </w:r>
+      <w:r>
+        <w:rPr>
+          <w:rFonts w:ascii="Times New Roman" w:hAnsi="Times New Roman"/>
+          <w:sz w:val="28"/>
+        </w:rPr>
+        <w:t xml:space="preserve"> відповідно, а для їх елементів тег </w:t>
+      </w:r>
+      <w:r>
+        <w:rPr>
+          <w:rFonts w:ascii="Times New Roman" w:hAnsi="Times New Roman"/>
+          <w:sz w:val="28"/>
+          <w:lang w:val="en-US"/>
+        </w:rPr>
+        <w:t>li</w:t>
+      </w:r>
+      <w:r>
+        <w:rPr>
+          <w:rFonts w:ascii="Times New Roman" w:hAnsi="Times New Roman"/>
+          <w:sz w:val="28"/>
+        </w:rPr>
+        <w:t>;</w:t>
+      </w:r>
+    </w:p>
+    <w:p>
+      <w:pPr>
+        <w:pStyle w:val="a3"/>
+        <w:numPr>
+          <w:ilvl w:val="1"/>
+          <w:numId w:val="3"/>
+        </w:numPr>
+        <w:rPr>
+          <w:rFonts w:ascii="Times New Roman" w:hAnsi="Times New Roman"/>
+          <w:sz w:val="28"/>
+        </w:rPr>
+      </w:pPr>
+      <w:r>
+        <w:rPr>
+          <w:rFonts w:ascii="Times New Roman" w:hAnsi="Times New Roman"/>
+          <w:sz w:val="28"/>
+        </w:rPr>
+        <w:t xml:space="preserve">для фото був застосований тег </w:t>
+      </w:r>
+      <w:r>
+        <w:rPr>
+          <w:rFonts w:ascii="Times New Roman" w:hAnsi="Times New Roman"/>
+          <w:sz w:val="28"/>
+          <w:lang w:val="en-US"/>
+        </w:rPr>
+        <w:t>img</w:t>
+      </w:r>
+      <w:r>
+        <w:rPr>
+          <w:rFonts w:ascii="Times New Roman" w:hAnsi="Times New Roman"/>
+          <w:sz w:val="28"/>
+          <w:lang w:val="ru-RU"/>
+        </w:rPr>
+        <w:t xml:space="preserve"> </w:t>
+      </w:r>
+      <w:r>
+        <w:rPr>
+          <w:rFonts w:ascii="Times New Roman" w:hAnsi="Times New Roman"/>
+          <w:sz w:val="28"/>
+        </w:rPr>
+        <w:t>з вказанням джерела, альтернативного тексту і ширини 50% для кращого вигляду</w:t>
+      </w:r>
+    </w:p>
+    <w:p>
+      <w:pPr>
+        <w:shd w:val="clear" w:color="auto" w:fill="1E1E1E"/>
+        <w:suppressAutoHyphens w:val="0"/>
+        <w:spacing w:after="0" w:line="285" w:lineRule="atLeast"/>
+        <w:ind w:left="360"/>
+        <w:rPr>
+          <w:rFonts w:ascii="Consolas" w:eastAsia="Times New Roman" w:hAnsi="Consolas"/>
+          <w:color w:val="D4D4D4"/>
+          <w:sz w:val="21"/>
+          <w:szCs w:val="21"/>
+          <w:lang w:eastAsia="uk-UA"/>
+        </w:rPr>
+      </w:pPr>
+      <w:r>
+        <w:rPr>
+          <w:rFonts w:ascii="Consolas" w:eastAsia="Times New Roman" w:hAnsi="Consolas"/>
+          <w:color w:val="808080"/>
+          <w:sz w:val="21"/>
+          <w:szCs w:val="21"/>
+          <w:lang w:eastAsia="uk-UA"/>
+        </w:rPr>
+        <w:t>&lt;</w:t>
+      </w:r>
+      <w:r>
+        <w:rPr>
+          <w:rFonts w:ascii="Consolas" w:eastAsia="Times New Roman" w:hAnsi="Consolas"/>
+          <w:color w:val="569CD6"/>
+          <w:sz w:val="21"/>
+          <w:szCs w:val="21"/>
+          <w:lang w:eastAsia="uk-UA"/>
+        </w:rPr>
+        <w:t>img</w:t>
+      </w:r>
+      <w:r>
+        <w:rPr>
+          <w:rFonts w:ascii="Consolas" w:eastAsia="Times New Roman" w:hAnsi="Consolas"/>
+          <w:color w:val="D4D4D4"/>
+          <w:sz w:val="21"/>
+          <w:szCs w:val="21"/>
+          <w:lang w:eastAsia="uk-UA"/>
+        </w:rPr>
+        <w:t xml:space="preserve"> </w:t>
+      </w:r>
+      <w:r>
+        <w:rPr>
+          <w:rFonts w:ascii="Consolas" w:eastAsia="Times New Roman" w:hAnsi="Consolas"/>
+          <w:color w:val="9CDCFE"/>
+          <w:sz w:val="21"/>
+          <w:szCs w:val="21"/>
+          <w:lang w:eastAsia="uk-UA"/>
+        </w:rPr>
+        <w:t>style</w:t>
+      </w:r>
+      <w:r>
+        <w:rPr>
+          <w:rFonts w:ascii="Consolas" w:eastAsia="Times New Roman" w:hAnsi="Consolas"/>
+          <w:color w:val="D4D4D4"/>
+          <w:sz w:val="21"/>
+          <w:szCs w:val="21"/>
+          <w:lang w:eastAsia="uk-UA"/>
+        </w:rPr>
+        <w:t>=</w:t>
+      </w:r>
+      <w:r>
+        <w:rPr>
+          <w:rFonts w:ascii="Consolas" w:eastAsia="Times New Roman" w:hAnsi="Consolas"/>
+          <w:color w:val="CE9178"/>
+          <w:sz w:val="21"/>
+          <w:szCs w:val="21"/>
+          <w:lang w:eastAsia="uk-UA"/>
+        </w:rPr>
+        <w:t>"width: 50%;"</w:t>
+      </w:r>
+    </w:p>
+    <w:p>
+      <w:pPr>
+        <w:shd w:val="clear" w:color="auto" w:fill="1E1E1E"/>
+        <w:suppressAutoHyphens w:val="0"/>
+        <w:spacing w:after="0" w:line="285" w:lineRule="atLeast"/>
+        <w:ind w:left="360" w:firstLine="348"/>
+        <w:rPr>
+          <w:rFonts w:ascii="Consolas" w:eastAsia="Times New Roman" w:hAnsi="Consolas"/>
+          <w:color w:val="D4D4D4"/>
+          <w:sz w:val="21"/>
+          <w:szCs w:val="21"/>
+          <w:lang w:eastAsia="uk-UA"/>
+        </w:rPr>
+      </w:pPr>
+      <w:r>
+        <w:rPr>
+          <w:rFonts w:ascii="Consolas" w:eastAsia="Times New Roman" w:hAnsi="Consolas"/>
+          <w:color w:val="9CDCFE"/>
+          <w:sz w:val="21"/>
+          <w:szCs w:val="21"/>
+          <w:lang w:eastAsia="uk-UA"/>
+        </w:rPr>
+        <w:t>src</w:t>
+      </w:r>
+      <w:r>
+        <w:rPr>
+          <w:rFonts w:ascii="Consolas" w:eastAsia="Times New Roman" w:hAnsi="Consolas"/>
+          <w:color w:val="D4D4D4"/>
+          <w:sz w:val="21"/>
+          <w:szCs w:val="21"/>
+          <w:lang w:eastAsia="uk-UA"/>
+        </w:rPr>
+        <w:t>=</w:t>
+      </w:r>
+      <w:r>
+        <w:rPr>
+          <w:rFonts w:ascii="Consolas" w:eastAsia="Times New Roman" w:hAnsi="Consolas"/>
+          <w:color w:val="CE9178"/>
+          <w:sz w:val="21"/>
+          <w:szCs w:val="21"/>
+          <w:lang w:eastAsia="uk-UA"/>
+        </w:rPr>
+        <w:t>"https://karpatium.com.ua/rails/</w:t>
+      </w:r>
+      <w:r>
+        <w:rPr>
+          <w:rFonts w:ascii="Consolas" w:eastAsia="Times New Roman" w:hAnsi="Consolas"/>
+          <w:color w:val="CE9178"/>
+          <w:sz w:val="21"/>
+          <w:szCs w:val="21"/>
+          <w:lang w:eastAsia="uk-UA"/>
+        </w:rPr>
+        <w:t>...</w:t>
+      </w:r>
+      <w:r>
+        <w:rPr>
+          <w:rFonts w:ascii="Consolas" w:eastAsia="Times New Roman" w:hAnsi="Consolas"/>
+          <w:color w:val="CE9178"/>
+          <w:sz w:val="21"/>
+          <w:szCs w:val="21"/>
+          <w:lang w:eastAsia="uk-UA"/>
+        </w:rPr>
+        <w:t xml:space="preserve"> "</w:t>
+      </w:r>
+    </w:p>
+    <w:p>
+      <w:pPr>
+        <w:shd w:val="clear" w:color="auto" w:fill="1E1E1E"/>
+        <w:suppressAutoHyphens w:val="0"/>
+        <w:spacing w:after="0" w:line="285" w:lineRule="atLeast"/>
+        <w:ind w:left="360"/>
+        <w:rPr>
+          <w:rFonts w:ascii="Consolas" w:eastAsia="Times New Roman" w:hAnsi="Consolas"/>
+          <w:color w:val="D4D4D4"/>
+          <w:sz w:val="21"/>
+          <w:szCs w:val="21"/>
+          <w:lang w:eastAsia="uk-UA"/>
+        </w:rPr>
+      </w:pPr>
+      <w:r>
+        <w:rPr>
+          <w:rFonts w:ascii="Consolas" w:eastAsia="Times New Roman" w:hAnsi="Consolas"/>
+          <w:color w:val="D4D4D4"/>
+          <w:sz w:val="21"/>
+          <w:szCs w:val="21"/>
+          <w:lang w:eastAsia="uk-UA"/>
+        </w:rPr>
+        <w:t>   </w:t>
+      </w:r>
+      <w:r>
+        <w:rPr>
+          <w:rFonts w:ascii="Consolas" w:eastAsia="Times New Roman" w:hAnsi="Consolas"/>
+          <w:color w:val="9CDCFE"/>
+          <w:sz w:val="21"/>
+          <w:szCs w:val="21"/>
+          <w:lang w:eastAsia="uk-UA"/>
+        </w:rPr>
+        <w:t>alt</w:t>
+      </w:r>
+      <w:r>
+        <w:rPr>
+          <w:rFonts w:ascii="Consolas" w:eastAsia="Times New Roman" w:hAnsi="Consolas"/>
+          <w:color w:val="D4D4D4"/>
+          <w:sz w:val="21"/>
+          <w:szCs w:val="21"/>
+          <w:lang w:eastAsia="uk-UA"/>
+        </w:rPr>
+        <w:t>=</w:t>
+      </w:r>
+      <w:r>
+        <w:rPr>
+          <w:rFonts w:ascii="Consolas" w:eastAsia="Times New Roman" w:hAnsi="Consolas"/>
+          <w:color w:val="CE9178"/>
+          <w:sz w:val="21"/>
+          <w:szCs w:val="21"/>
+          <w:lang w:eastAsia="uk-UA"/>
+        </w:rPr>
+        <w:t>"Фото Івано-Франківська"</w:t>
+      </w:r>
+      <w:r>
+        <w:rPr>
+          <w:rFonts w:ascii="Consolas" w:eastAsia="Times New Roman" w:hAnsi="Consolas"/>
+          <w:color w:val="808080"/>
+          <w:sz w:val="21"/>
+          <w:szCs w:val="21"/>
+          <w:lang w:eastAsia="uk-UA"/>
+        </w:rPr>
+        <w:t>&gt;</w:t>
+      </w:r>
+    </w:p>
+    <w:p>
+      <w:pPr>
+        <w:pStyle w:val="a3"/>
+        <w:numPr>
+          <w:ilvl w:val="1"/>
+          <w:numId w:val="3"/>
+        </w:numPr>
+        <w:rPr>
+          <w:rFonts w:ascii="Times New Roman" w:hAnsi="Times New Roman"/>
+          <w:sz w:val="28"/>
+        </w:rPr>
+      </w:pPr>
+      <w:r>
+        <w:rPr>
+          <w:rFonts w:ascii="Times New Roman" w:hAnsi="Times New Roman"/>
+          <w:sz w:val="28"/>
+        </w:rPr>
+        <w:t xml:space="preserve">а щоб додати гіперпосилання на це фото, </w:t>
+      </w:r>
+      <w:r>
+        <w:rPr>
+          <w:rFonts w:ascii="Times New Roman" w:hAnsi="Times New Roman"/>
+          <w:sz w:val="28"/>
+        </w:rPr>
+        <w:t xml:space="preserve">я додала тег а, який призначений для посилань, навколо тегу </w:t>
+      </w:r>
+      <w:r>
+        <w:rPr>
+          <w:rFonts w:ascii="Times New Roman" w:hAnsi="Times New Roman"/>
+          <w:sz w:val="28"/>
+          <w:lang w:val="en-US"/>
+        </w:rPr>
+        <w:t>img</w:t>
+      </w:r>
+      <w:r>
+        <w:rPr>
+          <w:rFonts w:ascii="Times New Roman" w:hAnsi="Times New Roman"/>
+          <w:sz w:val="28"/>
+        </w:rPr>
+        <w:t>, вказавши посилання;</w:t>
+      </w:r>
+    </w:p>
+    <w:p>
+      <w:pPr>
+        <w:shd w:val="clear" w:color="auto" w:fill="1E1E1E"/>
+        <w:suppressAutoHyphens w:val="0"/>
+        <w:spacing w:after="0" w:line="285" w:lineRule="atLeast"/>
+        <w:ind w:left="360"/>
+        <w:rPr>
+          <w:rFonts w:ascii="Consolas" w:eastAsia="Times New Roman" w:hAnsi="Consolas"/>
+          <w:color w:val="D4D4D4"/>
+          <w:sz w:val="21"/>
+          <w:szCs w:val="21"/>
+          <w:lang w:eastAsia="uk-UA"/>
+        </w:rPr>
+      </w:pPr>
+      <w:r>
+        <w:rPr>
+          <w:rFonts w:ascii="Consolas" w:eastAsia="Times New Roman" w:hAnsi="Consolas"/>
+          <w:color w:val="808080"/>
+          <w:sz w:val="21"/>
+          <w:szCs w:val="21"/>
+          <w:lang w:eastAsia="uk-UA"/>
+        </w:rPr>
+        <w:t>&lt;</w:t>
+      </w:r>
+      <w:r>
+        <w:rPr>
+          <w:rFonts w:ascii="Consolas" w:eastAsia="Times New Roman" w:hAnsi="Consolas"/>
+          <w:color w:val="569CD6"/>
+          <w:sz w:val="21"/>
+          <w:szCs w:val="21"/>
+          <w:lang w:eastAsia="uk-UA"/>
+        </w:rPr>
+        <w:t>a</w:t>
+      </w:r>
+      <w:r>
+        <w:rPr>
+          <w:rFonts w:ascii="Consolas" w:eastAsia="Times New Roman" w:hAnsi="Consolas"/>
+          <w:color w:val="D4D4D4"/>
+          <w:sz w:val="21"/>
+          <w:szCs w:val="21"/>
+          <w:lang w:eastAsia="uk-UA"/>
+        </w:rPr>
+        <w:t xml:space="preserve"> </w:t>
+      </w:r>
+      <w:r>
+        <w:rPr>
+          <w:rFonts w:ascii="Consolas" w:eastAsia="Times New Roman" w:hAnsi="Consolas"/>
+          <w:color w:val="9CDCFE"/>
+          <w:sz w:val="21"/>
+          <w:szCs w:val="21"/>
+          <w:lang w:eastAsia="uk-UA"/>
+        </w:rPr>
+        <w:t>href</w:t>
+      </w:r>
+      <w:r>
+        <w:rPr>
+          <w:rFonts w:ascii="Consolas" w:eastAsia="Times New Roman" w:hAnsi="Consolas"/>
+          <w:color w:val="D4D4D4"/>
+          <w:sz w:val="21"/>
+          <w:szCs w:val="21"/>
+          <w:lang w:eastAsia="uk-UA"/>
+        </w:rPr>
+        <w:t>=</w:t>
+      </w:r>
+      <w:r>
+        <w:rPr>
+          <w:rFonts w:ascii="Consolas" w:eastAsia="Times New Roman" w:hAnsi="Consolas"/>
+          <w:color w:val="CE9178"/>
+          <w:sz w:val="21"/>
+          <w:szCs w:val="21"/>
+          <w:lang w:eastAsia="uk-UA"/>
+        </w:rPr>
+        <w:t>"https://www.mvk.if.ua/"</w:t>
+      </w:r>
+      <w:r>
+        <w:rPr>
+          <w:rFonts w:ascii="Consolas" w:eastAsia="Times New Roman" w:hAnsi="Consolas"/>
+          <w:color w:val="808080"/>
+          <w:sz w:val="21"/>
+          <w:szCs w:val="21"/>
+          <w:lang w:eastAsia="uk-UA"/>
+        </w:rPr>
+        <w:t>&gt;</w:t>
+      </w:r>
+    </w:p>
+    <w:p>
+      <w:pPr>
+        <w:shd w:val="clear" w:color="auto" w:fill="1E1E1E"/>
+        <w:suppressAutoHyphens w:val="0"/>
+        <w:spacing w:after="0" w:line="285" w:lineRule="atLeast"/>
+        <w:ind w:left="360" w:firstLine="348"/>
+        <w:rPr>
+          <w:rFonts w:ascii="Consolas" w:eastAsia="Times New Roman" w:hAnsi="Consolas"/>
+          <w:color w:val="D4D4D4"/>
+          <w:sz w:val="21"/>
+          <w:szCs w:val="21"/>
+          <w:lang w:eastAsia="uk-UA"/>
+        </w:rPr>
+      </w:pPr>
+      <w:r>
+        <w:rPr>
+          <w:rFonts w:ascii="Consolas" w:eastAsia="Times New Roman" w:hAnsi="Consolas"/>
+          <w:color w:val="808080"/>
+          <w:sz w:val="21"/>
+          <w:szCs w:val="21"/>
+          <w:lang w:eastAsia="uk-UA"/>
+        </w:rPr>
+        <w:t>&lt;</w:t>
+      </w:r>
+      <w:r>
+        <w:rPr>
+          <w:rFonts w:ascii="Consolas" w:eastAsia="Times New Roman" w:hAnsi="Consolas"/>
+          <w:color w:val="569CD6"/>
+          <w:sz w:val="21"/>
+          <w:szCs w:val="21"/>
+          <w:lang w:eastAsia="uk-UA"/>
+        </w:rPr>
+        <w:t>img</w:t>
+      </w:r>
+      <w:r>
+        <w:rPr>
+          <w:rFonts w:ascii="Consolas" w:eastAsia="Times New Roman" w:hAnsi="Consolas"/>
+          <w:color w:val="D4D4D4"/>
+          <w:sz w:val="21"/>
+          <w:szCs w:val="21"/>
+          <w:lang w:eastAsia="uk-UA"/>
+        </w:rPr>
+        <w:t xml:space="preserve"> </w:t>
+      </w:r>
+      <w:r>
+        <w:rPr>
+          <w:rFonts w:ascii="Consolas" w:eastAsia="Times New Roman" w:hAnsi="Consolas"/>
+          <w:color w:val="9CDCFE"/>
+          <w:sz w:val="21"/>
+          <w:szCs w:val="21"/>
+          <w:lang w:eastAsia="uk-UA"/>
+        </w:rPr>
+        <w:t xml:space="preserve">… </w:t>
+      </w:r>
+      <w:r>
+        <w:rPr>
+          <w:rFonts w:ascii="Consolas" w:eastAsia="Times New Roman" w:hAnsi="Consolas"/>
+          <w:color w:val="9CDCFE"/>
+          <w:sz w:val="21"/>
+          <w:szCs w:val="21"/>
+          <w:lang w:val="en-US" w:eastAsia="uk-UA"/>
+        </w:rPr>
+        <w:t>&gt;</w:t>
+      </w:r>
+    </w:p>
+    <w:p>
+      <w:pPr>
+        <w:shd w:val="clear" w:color="auto" w:fill="1E1E1E"/>
+        <w:suppressAutoHyphens w:val="0"/>
+        <w:spacing w:after="0" w:line="285" w:lineRule="atLeast"/>
+        <w:ind w:left="360"/>
+        <w:rPr>
+          <w:rFonts w:ascii="Consolas" w:eastAsia="Times New Roman" w:hAnsi="Consolas"/>
+          <w:color w:val="D4D4D4"/>
+          <w:sz w:val="21"/>
+          <w:szCs w:val="21"/>
+          <w:lang w:eastAsia="uk-UA"/>
+        </w:rPr>
+      </w:pPr>
+      <w:r>
+        <w:rPr>
+          <w:rFonts w:ascii="Consolas" w:eastAsia="Times New Roman" w:hAnsi="Consolas"/>
+          <w:color w:val="808080"/>
+          <w:sz w:val="21"/>
+          <w:szCs w:val="21"/>
+          <w:lang w:eastAsia="uk-UA"/>
+        </w:rPr>
+        <w:t>&lt;/</w:t>
+      </w:r>
+      <w:r>
+        <w:rPr>
+          <w:rFonts w:ascii="Consolas" w:eastAsia="Times New Roman" w:hAnsi="Consolas"/>
+          <w:color w:val="569CD6"/>
+          <w:sz w:val="21"/>
+          <w:szCs w:val="21"/>
+          <w:lang w:eastAsia="uk-UA"/>
+        </w:rPr>
+        <w:t>a</w:t>
+      </w:r>
+      <w:r>
+        <w:rPr>
+          <w:rFonts w:ascii="Consolas" w:eastAsia="Times New Roman" w:hAnsi="Consolas"/>
+          <w:color w:val="808080"/>
+          <w:sz w:val="21"/>
+          <w:szCs w:val="21"/>
+          <w:lang w:eastAsia="uk-UA"/>
+        </w:rPr>
+        <w:t>&gt;</w:t>
+      </w:r>
+    </w:p>
+    <w:p>
+      <w:pPr>
+        <w:pStyle w:val="a3"/>
+        <w:rPr>
+          <w:rFonts w:ascii="Times New Roman" w:hAnsi="Times New Roman"/>
+          <w:sz w:val="28"/>
+        </w:rPr>
+      </w:pPr>
     </w:p>
     <w:p>
       <w:pPr>
@@ -767,6 +1512,7 @@
           <w:noProof/>
           <w:lang w:eastAsia="uk-UA"/>
         </w:rPr>
+        <w:lastRenderedPageBreak/>
         <w:drawing>
           <wp:inline distT="0" distB="0" distL="0" distR="0" wp14:anchorId="3F872366" wp14:editId="3EBF29EC">
             <wp:extent cx="3726180" cy="2082470"/>
@@ -824,47 +1570,82 @@
         <w:rPr>
           <w:rFonts w:ascii="Times New Roman" w:hAnsi="Times New Roman"/>
           <w:sz w:val="28"/>
+        </w:rPr>
+      </w:pPr>
+      <w:r>
+        <w:rPr>
+          <w:rFonts w:ascii="Times New Roman" w:hAnsi="Times New Roman"/>
+          <w:strike/>
+          <w:sz w:val="28"/>
+        </w:rPr>
+        <w:t>&lt;html lang="ua</w:t>
+      </w:r>
+      <w:r>
+        <w:rPr>
+          <w:rFonts w:ascii="Times New Roman" w:hAnsi="Times New Roman"/>
+          <w:strike/>
+          <w:sz w:val="28"/>
+        </w:rPr>
+        <w:t>"&gt;</w:t>
+      </w:r>
+      <w:r>
+        <w:rPr>
+          <w:rFonts w:ascii="Times New Roman" w:hAnsi="Times New Roman"/>
+          <w:sz w:val="28"/>
+        </w:rPr>
+        <w:t xml:space="preserve"> </w:t>
+      </w:r>
+      <w:r>
+        <w:rPr>
+          <w:rFonts w:ascii="Times New Roman" w:hAnsi="Times New Roman"/>
+          <w:sz w:val="28"/>
+        </w:rPr>
+        <w:t>=&gt; &lt;</w:t>
+      </w:r>
+      <w:r>
+        <w:rPr>
+          <w:rFonts w:ascii="Times New Roman" w:hAnsi="Times New Roman"/>
+          <w:sz w:val="28"/>
           <w:lang w:val="en-US"/>
         </w:rPr>
-      </w:pPr>
-      <w:r>
-        <w:rPr>
-          <w:rFonts w:ascii="Times New Roman" w:hAnsi="Times New Roman"/>
-          <w:strike/>
-          <w:sz w:val="28"/>
-        </w:rPr>
-        <w:t>&lt;html lang="ua</w:t>
-      </w:r>
-      <w:r>
-        <w:rPr>
-          <w:rFonts w:ascii="Times New Roman" w:hAnsi="Times New Roman"/>
-          <w:strike/>
+        <w:t>html</w:t>
+      </w:r>
+      <w:r>
+        <w:rPr>
+          <w:rFonts w:ascii="Times New Roman" w:hAnsi="Times New Roman"/>
+          <w:sz w:val="28"/>
+        </w:rPr>
+        <w:t xml:space="preserve"> </w:t>
+      </w:r>
+      <w:r>
+        <w:rPr>
+          <w:rFonts w:ascii="Times New Roman" w:hAnsi="Times New Roman"/>
+          <w:sz w:val="28"/>
+          <w:lang w:val="en-US"/>
+        </w:rPr>
+        <w:t>lang</w:t>
+      </w:r>
+      <w:r>
+        <w:rPr>
+          <w:rFonts w:ascii="Times New Roman" w:hAnsi="Times New Roman"/>
+          <w:sz w:val="28"/>
+        </w:rPr>
+        <w:t>="</w:t>
+      </w:r>
+      <w:r>
+        <w:rPr>
+          <w:rFonts w:ascii="Times New Roman" w:hAnsi="Times New Roman"/>
+          <w:sz w:val="28"/>
+          <w:lang w:val="en-US"/>
+        </w:rPr>
+        <w:t>uk</w:t>
+      </w:r>
+      <w:r>
+        <w:rPr>
+          <w:rFonts w:ascii="Times New Roman" w:hAnsi="Times New Roman"/>
           <w:sz w:val="28"/>
         </w:rPr>
         <w:t>"&gt;</w:t>
-      </w:r>
-      <w:r>
-        <w:rPr>
-          <w:rFonts w:ascii="Times New Roman" w:hAnsi="Times New Roman"/>
-          <w:sz w:val="28"/>
-        </w:rPr>
-        <w:t xml:space="preserve"> </w:t>
-      </w:r>
-      <w:r>
-        <w:rPr>
-          <w:rFonts w:ascii="Times New Roman" w:hAnsi="Times New Roman"/>
-          <w:sz w:val="28"/>
-          <w:lang w:val="en-US"/>
-        </w:rPr>
-        <w:t xml:space="preserve">=&gt; </w:t>
-      </w:r>
-      <w:r>
-        <w:rPr>
-          <w:rFonts w:ascii="Times New Roman" w:hAnsi="Times New Roman"/>
-          <w:sz w:val="28"/>
-          <w:lang w:val="en-US"/>
-        </w:rPr>
-        <w:t>&lt;html lang="uk"&gt;</w:t>
       </w:r>
     </w:p>
     <w:p>
@@ -965,13 +1746,6 @@
         </w:rPr>
         <w:t>.</w:t>
       </w:r>
-      <w:r>
-        <w:rPr>
-          <w:rFonts w:ascii="Times New Roman" w:hAnsi="Times New Roman"/>
-          <w:sz w:val="28"/>
-        </w:rPr>
-        <w:t xml:space="preserve"> Проблем теж не виникло.</w:t>
-      </w:r>
     </w:p>
     <w:p>
       <w:pPr>
@@ -979,33 +1753,15 @@
         <w:spacing w:line="259" w:lineRule="auto"/>
         <w:rPr>
           <w:rFonts w:ascii="Times New Roman" w:hAnsi="Times New Roman"/>
+          <w:sz w:val="28"/>
+        </w:rPr>
+      </w:pPr>
+      <w:r>
+        <w:rPr>
+          <w:rFonts w:ascii="Times New Roman" w:hAnsi="Times New Roman"/>
           <w:b/>
           <w:sz w:val="28"/>
         </w:rPr>
-      </w:pPr>
-      <w:r>
-        <w:rPr>
-          <w:rFonts w:ascii="Times New Roman" w:hAnsi="Times New Roman"/>
-          <w:b/>
-          <w:sz w:val="28"/>
-        </w:rPr>
-        <w:br w:type="page"/>
-      </w:r>
-    </w:p>
-    <w:p>
-      <w:pPr>
-        <w:rPr>
-          <w:rFonts w:ascii="Times New Roman" w:hAnsi="Times New Roman"/>
-          <w:sz w:val="28"/>
-        </w:rPr>
-      </w:pPr>
-      <w:r>
-        <w:rPr>
-          <w:rFonts w:ascii="Times New Roman" w:hAnsi="Times New Roman"/>
-          <w:b/>
-          <w:sz w:val="28"/>
-        </w:rPr>
-        <w:lastRenderedPageBreak/>
         <w:t>Результати:</w:t>
       </w:r>
     </w:p>
@@ -1058,23 +1814,7 @@
             <w:rFonts w:ascii="Times New Roman" w:hAnsi="Times New Roman"/>
             <w:sz w:val="28"/>
           </w:rPr>
-          <w:t>Посилання на сай</w:t>
-        </w:r>
-        <w:r>
-          <w:rPr>
-            <w:rStyle w:val="a5"/>
-            <w:rFonts w:ascii="Times New Roman" w:hAnsi="Times New Roman"/>
-            <w:sz w:val="28"/>
-          </w:rPr>
-          <w:t>т</w:t>
-        </w:r>
-        <w:r>
-          <w:rPr>
-            <w:rStyle w:val="a5"/>
-            <w:rFonts w:ascii="Times New Roman" w:hAnsi="Times New Roman"/>
-            <w:sz w:val="28"/>
-          </w:rPr>
-          <w:t>.</w:t>
+          <w:t>Посилання на сайт.</w:t>
         </w:r>
       </w:hyperlink>
     </w:p>
@@ -1090,6 +1830,60 @@
           <w:rFonts w:ascii="Times New Roman" w:hAnsi="Times New Roman"/>
           <w:sz w:val="28"/>
         </w:rPr>
+        <w:t xml:space="preserve">Щоб запустити в себе цю роботу, достаньо відкрити файл </w:t>
+      </w:r>
+      <w:r>
+        <w:rPr>
+          <w:rFonts w:ascii="Times New Roman" w:hAnsi="Times New Roman"/>
+          <w:sz w:val="28"/>
+          <w:lang w:val="en-US"/>
+        </w:rPr>
+        <w:t>index</w:t>
+      </w:r>
+      <w:r>
+        <w:rPr>
+          <w:rFonts w:ascii="Times New Roman" w:hAnsi="Times New Roman"/>
+          <w:sz w:val="28"/>
+          <w:lang w:val="ru-RU"/>
+        </w:rPr>
+        <w:t>.</w:t>
+      </w:r>
+      <w:r>
+        <w:rPr>
+          <w:rFonts w:ascii="Times New Roman" w:hAnsi="Times New Roman"/>
+          <w:sz w:val="28"/>
+          <w:lang w:val="en-US"/>
+        </w:rPr>
+        <w:t>html</w:t>
+      </w:r>
+      <w:r>
+        <w:rPr>
+          <w:rFonts w:ascii="Times New Roman" w:hAnsi="Times New Roman"/>
+          <w:sz w:val="28"/>
+          <w:lang w:val="ru-RU"/>
+        </w:rPr>
+        <w:t xml:space="preserve"> </w:t>
+      </w:r>
+      <w:r>
+        <w:rPr>
+          <w:rFonts w:ascii="Times New Roman" w:hAnsi="Times New Roman"/>
+          <w:sz w:val="28"/>
+        </w:rPr>
+        <w:t>у своєму браузері.</w:t>
+      </w:r>
+    </w:p>
+    <w:p>
+      <w:pPr>
+        <w:rPr>
+          <w:rFonts w:ascii="Times New Roman" w:hAnsi="Times New Roman"/>
+          <w:sz w:val="28"/>
+        </w:rPr>
+      </w:pPr>
+      <w:r>
+        <w:rPr>
+          <w:rFonts w:ascii="Times New Roman" w:hAnsi="Times New Roman"/>
+          <w:sz w:val="28"/>
+        </w:rPr>
         <w:t>Скріншот сайту:</w:t>
       </w:r>
     </w:p>
@@ -1103,12 +1897,14 @@
       <w:r>
         <w:rPr>
           <w:rFonts w:ascii="Times New Roman" w:hAnsi="Times New Roman"/>
-          <w:sz w:val="28"/>
+          <w:noProof/>
+          <w:sz w:val="28"/>
+          <w:lang w:eastAsia="uk-UA"/>
         </w:rPr>
         <w:drawing>
           <wp:inline distT="0" distB="0" distL="0" distR="0" wp14:anchorId="720F086A" wp14:editId="6D0D7386">
-            <wp:extent cx="6120765" cy="5328920"/>
-            <wp:effectExtent l="0" t="0" r="0" b="5080"/>
+            <wp:extent cx="5603079" cy="4290060"/>
+            <wp:effectExtent l="0" t="0" r="0" b="0"/>
             <wp:docPr id="11" name="Рисунок 11"/>
             <wp:cNvGraphicFramePr>
               <a:graphicFrameLocks xmlns:a="http://schemas.openxmlformats.org/drawingml/2006/main" noChangeAspect="1"/>
@@ -1120,20 +1916,27 @@
                     <pic:cNvPr id="1" name=""/>
                     <pic:cNvPicPr/>
                   </pic:nvPicPr>
-                  <pic:blipFill>
+                  <pic:blipFill rotWithShape="1">
                     <a:blip r:embed="rId9"/>
-                    <a:stretch>
-                      <a:fillRect/>
-                    </a:stretch>
+                    <a:srcRect t="5420" b="6637"/>
+                    <a:stretch/>
                   </pic:blipFill>
-                  <pic:spPr>
+                  <pic:spPr bwMode="auto">
                     <a:xfrm>
                       <a:off x="0" y="0"/>
-                      <a:ext cx="6120765" cy="5328920"/>
+                      <a:ext cx="5659729" cy="4333435"/>
                     </a:xfrm>
                     <a:prstGeom prst="rect">
                       <a:avLst/>
                     </a:prstGeom>
+                    <a:ln>
+                      <a:noFill/>
+                    </a:ln>
+                    <a:extLst>
+                      <a:ext uri="{53640926-AAD7-44D8-BBD7-CCE9431645EC}">
+                        <a14:shadowObscured xmlns:a14="http://schemas.microsoft.com/office/drawing/2010/main"/>
+                      </a:ext>
+                    </a:extLst>
                   </pic:spPr>
                 </pic:pic>
               </a:graphicData>
@@ -1141,6 +1944,8 @@
           </wp:inline>
         </w:drawing>
       </w:r>
+      <w:bookmarkStart w:id="0" w:name="_GoBack"/>
+      <w:bookmarkEnd w:id="0"/>
     </w:p>
     <w:sectPr>
       <w:pgSz w:w="11906" w:h="16838"/>
@@ -1378,7 +2183,7 @@
         <w:rFonts w:ascii="Symbol" w:hAnsi="Symbol" w:hint="default"/>
       </w:rPr>
     </w:lvl>
-    <w:lvl w:ilvl="1" w:tplc="04220003" w:tentative="1">
+    <w:lvl w:ilvl="1" w:tplc="04220003">
       <w:start w:val="1"/>
       <w:numFmt w:val="bullet"/>
       <w:lvlText w:val="o"/>

</xml_diff>